<commit_message>
Minor Changes Day 02
</commit_message>
<xml_diff>
--- a/Abdul Bari Algorithms Daily/Introduction to Algorithms-Day -02.docx
+++ b/Abdul Bari Algorithms Daily/Introduction to Algorithms-Day -02.docx
@@ -77,23 +77,13 @@
           <w:lang w:val="en-GB"/>
         </w:rPr>
       </w:pPr>
-      <w:proofErr w:type="gramStart"/>
-      <w:r>
-        <w:rPr>
-          <w:b/>
-          <w:bCs/>
-          <w:lang w:val="en-GB"/>
-        </w:rPr>
-        <w:t>For(</w:t>
-      </w:r>
-      <w:proofErr w:type="gramEnd"/>
-      <w:r>
-        <w:rPr>
-          <w:b/>
-          <w:bCs/>
-          <w:lang w:val="en-GB"/>
-        </w:rPr>
-        <w:t>i=1;i&lt;</w:t>
+      <w:r>
+        <w:rPr>
+          <w:b/>
+          <w:bCs/>
+          <w:lang w:val="en-GB"/>
+        </w:rPr>
+        <w:t>For(i=1;i&lt;</w:t>
       </w:r>
       <w:r>
         <w:rPr>
@@ -207,43 +197,15 @@
           <w:bCs/>
           <w:lang w:val="en-GB"/>
         </w:rPr>
-        <w:t xml:space="preserve">              </w:t>
-      </w:r>
-      <w:proofErr w:type="spellStart"/>
-      <w:r>
-        <w:rPr>
-          <w:b/>
-          <w:bCs/>
-          <w:lang w:val="en-GB"/>
-        </w:rPr>
-        <w:t>Initally</w:t>
-      </w:r>
-      <w:proofErr w:type="spellEnd"/>
-      <w:r>
-        <w:rPr>
-          <w:b/>
-          <w:bCs/>
-          <w:lang w:val="en-GB"/>
-        </w:rPr>
-        <w:t xml:space="preserve"> i=1, then </w:t>
-      </w:r>
-      <w:proofErr w:type="gramStart"/>
-      <w:r>
-        <w:rPr>
-          <w:b/>
-          <w:bCs/>
-          <w:lang w:val="en-GB"/>
-        </w:rPr>
-        <w:t>its</w:t>
-      </w:r>
-      <w:proofErr w:type="gramEnd"/>
-      <w:r>
-        <w:rPr>
-          <w:b/>
-          <w:bCs/>
-          <w:lang w:val="en-GB"/>
-        </w:rPr>
-        <w:t xml:space="preserve"> multiplied by 2 for each iteration until i&gt;=n//</w:t>
+        <w:t xml:space="preserve">              Initally i=1, then </w:t>
+      </w:r>
+      <w:r>
+        <w:rPr>
+          <w:b/>
+          <w:bCs/>
+          <w:lang w:val="en-GB"/>
+        </w:rPr>
+        <w:t>its multiplied by 2 for each iteration until i&gt;=n//</w:t>
       </w:r>
     </w:p>
     <w:p>
@@ -392,25 +354,7 @@
           <w:bCs/>
           <w:lang w:val="en-GB"/>
         </w:rPr>
-        <w:t>For(i=</w:t>
-      </w:r>
-      <w:proofErr w:type="gramStart"/>
-      <w:r>
-        <w:rPr>
-          <w:b/>
-          <w:bCs/>
-          <w:lang w:val="en-GB"/>
-        </w:rPr>
-        <w:t>1;i</w:t>
-      </w:r>
-      <w:proofErr w:type="gramEnd"/>
-      <w:r>
-        <w:rPr>
-          <w:b/>
-          <w:bCs/>
-          <w:lang w:val="en-GB"/>
-        </w:rPr>
-        <w:t>&lt;=n;i++)</w:t>
+        <w:t>For(i=1;i&lt;=n;i++)</w:t>
       </w:r>
     </w:p>
     <w:p>
@@ -514,23 +458,13 @@
           <w:lang w:val="en-GB"/>
         </w:rPr>
       </w:pPr>
-      <w:proofErr w:type="spellStart"/>
-      <w:r>
-        <w:rPr>
-          <w:b/>
-          <w:bCs/>
-          <w:lang w:val="en-GB"/>
-        </w:rPr>
-        <w:t>Initally</w:t>
-      </w:r>
-      <w:proofErr w:type="spellEnd"/>
-      <w:r>
-        <w:rPr>
-          <w:b/>
-          <w:bCs/>
-          <w:lang w:val="en-GB"/>
-        </w:rPr>
-        <w:t xml:space="preserve">, i=1 and then it goes on incrementing by 1 until </w:t>
+      <w:r>
+        <w:rPr>
+          <w:b/>
+          <w:bCs/>
+          <w:lang w:val="en-GB"/>
+        </w:rPr>
+        <w:t xml:space="preserve">Initally, i=1 and then it goes on incrementing by 1 until </w:t>
       </w:r>
       <w:r>
         <w:rPr>
@@ -726,7 +660,6 @@
           <w:lang w:val="en-GB"/>
         </w:rPr>
       </w:pPr>
-      <w:proofErr w:type="gramStart"/>
       <w:r>
         <w:rPr>
           <w:b/>
@@ -734,16 +667,7 @@
           <w:lang w:val="en-GB"/>
         </w:rPr>
         <w:lastRenderedPageBreak/>
-        <w:t>For( i</w:t>
-      </w:r>
-      <w:proofErr w:type="gramEnd"/>
-      <w:r>
-        <w:rPr>
-          <w:b/>
-          <w:bCs/>
-          <w:lang w:val="en-GB"/>
-        </w:rPr>
-        <w:t>=1;i&gt;=1;i=i/2)</w:t>
+        <w:t>For( i=1;i&gt;=1;i=i/2)</w:t>
       </w:r>
     </w:p>
     <w:p>
@@ -853,43 +777,7 @@
           <w:bCs/>
           <w:lang w:val="en-GB"/>
         </w:rPr>
-        <w:t>It starts from i/</w:t>
-      </w:r>
-      <w:proofErr w:type="gramStart"/>
-      <w:r>
-        <w:rPr>
-          <w:b/>
-          <w:bCs/>
-          <w:lang w:val="en-GB"/>
-        </w:rPr>
-        <w:t>n..</w:t>
-      </w:r>
-      <w:proofErr w:type="gramEnd"/>
-      <w:r>
-        <w:rPr>
-          <w:b/>
-          <w:bCs/>
-          <w:lang w:val="en-GB"/>
-        </w:rPr>
-        <w:t xml:space="preserve"> n/</w:t>
-      </w:r>
-      <w:proofErr w:type="gramStart"/>
-      <w:r>
-        <w:rPr>
-          <w:b/>
-          <w:bCs/>
-          <w:lang w:val="en-GB"/>
-        </w:rPr>
-        <w:t>2..</w:t>
-      </w:r>
-      <w:proofErr w:type="gramEnd"/>
-      <w:r>
-        <w:rPr>
-          <w:b/>
-          <w:bCs/>
-          <w:lang w:val="en-GB"/>
-        </w:rPr>
-        <w:t>n/2^2…n/2^3…..  n/2^k</w:t>
+        <w:t>It starts from i/n.. n/2..n/2^2…n/2^3…..  n/2^k</w:t>
       </w:r>
     </w:p>
     <w:p>
@@ -967,23 +855,13 @@
           <w:lang w:val="en-GB"/>
         </w:rPr>
       </w:pPr>
-      <w:proofErr w:type="gramStart"/>
-      <w:r>
-        <w:rPr>
-          <w:b/>
-          <w:bCs/>
-          <w:lang w:val="en-GB"/>
-        </w:rPr>
-        <w:t>Therefore,  n</w:t>
-      </w:r>
-      <w:proofErr w:type="gramEnd"/>
-      <w:r>
-        <w:rPr>
-          <w:b/>
-          <w:bCs/>
-          <w:lang w:val="en-GB"/>
-        </w:rPr>
-        <w:t>/2^k&lt;1</w:t>
+      <w:r>
+        <w:rPr>
+          <w:b/>
+          <w:bCs/>
+          <w:lang w:val="en-GB"/>
+        </w:rPr>
+        <w:t>Therefore,  n/2^k&lt;1</w:t>
       </w:r>
     </w:p>
     <w:p>
@@ -1152,25 +1030,7 @@
           <w:bCs/>
           <w:lang w:val="en-GB"/>
         </w:rPr>
-        <w:t>For(i=</w:t>
-      </w:r>
-      <w:proofErr w:type="gramStart"/>
-      <w:r>
-        <w:rPr>
-          <w:b/>
-          <w:bCs/>
-          <w:lang w:val="en-GB"/>
-        </w:rPr>
-        <w:t>0;i</w:t>
-      </w:r>
-      <w:proofErr w:type="gramEnd"/>
-      <w:r>
-        <w:rPr>
-          <w:b/>
-          <w:bCs/>
-          <w:lang w:val="en-GB"/>
-        </w:rPr>
-        <w:t>*i&lt;n;i++)</w:t>
+        <w:t>For(i=0;i*i&lt;n;i++)</w:t>
       </w:r>
     </w:p>
     <w:p>
@@ -1878,27 +1738,7 @@
           <w:bCs/>
           <w:lang w:val="en-GB"/>
         </w:rPr>
-        <w:t>For(i=</w:t>
-      </w:r>
-      <w:proofErr w:type="gramStart"/>
-      <w:r>
-        <w:rPr>
-          <w:rFonts w:eastAsiaTheme="minorEastAsia"/>
-          <w:b/>
-          <w:bCs/>
-          <w:lang w:val="en-GB"/>
-        </w:rPr>
-        <w:t>1;i</w:t>
-      </w:r>
-      <w:proofErr w:type="gramEnd"/>
-      <w:r>
-        <w:rPr>
-          <w:rFonts w:eastAsiaTheme="minorEastAsia"/>
-          <w:b/>
-          <w:bCs/>
-          <w:lang w:val="en-GB"/>
-        </w:rPr>
-        <w:t>&lt;n;i=i*2)</w:t>
+        <w:t>For(i=1;i&lt;n;i=i*2)</w:t>
       </w:r>
     </w:p>
     <w:p>
@@ -1938,36 +1778,16 @@
           <w:bCs/>
           <w:lang w:val="en-GB"/>
         </w:rPr>
-        <w:t xml:space="preserve">    P+</w:t>
-      </w:r>
-      <w:proofErr w:type="gramStart"/>
-      <w:r>
-        <w:rPr>
-          <w:rFonts w:eastAsiaTheme="minorEastAsia"/>
-          <w:b/>
-          <w:bCs/>
-          <w:lang w:val="en-GB"/>
-        </w:rPr>
-        <w:t>+;</w:t>
-      </w:r>
-      <w:r>
-        <w:rPr>
-          <w:rFonts w:eastAsiaTheme="minorEastAsia"/>
-          <w:b/>
-          <w:bCs/>
-          <w:lang w:val="en-GB"/>
-        </w:rPr>
-        <w:t>--------------------------------</w:t>
-      </w:r>
-      <w:proofErr w:type="gramEnd"/>
-      <w:r>
-        <w:rPr>
-          <w:rFonts w:eastAsiaTheme="minorEastAsia"/>
-          <w:b/>
-          <w:bCs/>
-          <w:lang w:val="en-GB"/>
-        </w:rPr>
-        <w:t xml:space="preserve"> p=log n</w:t>
+        <w:t xml:space="preserve">    P++;</w:t>
+      </w:r>
+      <w:r>
+        <w:rPr>
+          <w:rFonts w:eastAsiaTheme="minorEastAsia"/>
+          <w:b/>
+          <w:bCs/>
+          <w:lang w:val="en-GB"/>
+        </w:rPr>
+        <w:t>-------------------------------- p=log n</w:t>
       </w:r>
     </w:p>
     <w:p>
@@ -2018,39 +1838,8 @@
           <w:bCs/>
           <w:lang w:val="en-GB"/>
         </w:rPr>
-        <w:t>For(j=</w:t>
-      </w:r>
-      <w:proofErr w:type="gramStart"/>
-      <w:r>
-        <w:rPr>
-          <w:rFonts w:eastAsiaTheme="minorEastAsia"/>
-          <w:b/>
-          <w:bCs/>
-          <w:lang w:val="en-GB"/>
-        </w:rPr>
-        <w:t>1;j</w:t>
-      </w:r>
-      <w:proofErr w:type="gramEnd"/>
-      <w:r>
-        <w:rPr>
-          <w:rFonts w:eastAsiaTheme="minorEastAsia"/>
-          <w:b/>
-          <w:bCs/>
-          <w:lang w:val="en-GB"/>
-        </w:rPr>
-        <w:t>&lt;</w:t>
-      </w:r>
-      <w:proofErr w:type="spellStart"/>
-      <w:r>
-        <w:rPr>
-          <w:rFonts w:eastAsiaTheme="minorEastAsia"/>
-          <w:b/>
-          <w:bCs/>
-          <w:lang w:val="en-GB"/>
-        </w:rPr>
-        <w:t>p;j</w:t>
-      </w:r>
-      <w:proofErr w:type="spellEnd"/>
+        <w:t>For(j=1;j&lt;p;j</w:t>
+      </w:r>
       <w:r>
         <w:rPr>
           <w:rFonts w:eastAsiaTheme="minorEastAsia"/>
@@ -2191,25 +1980,14 @@
           <w:lang w:val="en-GB"/>
         </w:rPr>
       </w:pPr>
-      <w:proofErr w:type="gramStart"/>
-      <w:r>
-        <w:rPr>
-          <w:rFonts w:eastAsiaTheme="minorEastAsia"/>
-          <w:b/>
-          <w:bCs/>
-          <w:lang w:val="en-GB"/>
-        </w:rPr>
-        <w:t>Note:-</w:t>
-      </w:r>
-      <w:proofErr w:type="gramEnd"/>
-      <w:r>
-        <w:rPr>
-          <w:rFonts w:eastAsiaTheme="minorEastAsia"/>
-          <w:b/>
-          <w:bCs/>
-          <w:lang w:val="en-GB"/>
-        </w:rPr>
-        <w:t xml:space="preserve"> Since we have i=i*2 it directly evaluates to log n as seen previously//</w:t>
+      <w:r>
+        <w:rPr>
+          <w:rFonts w:eastAsiaTheme="minorEastAsia"/>
+          <w:b/>
+          <w:bCs/>
+          <w:lang w:val="en-GB"/>
+        </w:rPr>
+        <w:t>Note:- Since we have i=i*2 it directly evaluates to log n as seen previously//</w:t>
       </w:r>
     </w:p>
     <w:p>
@@ -2255,47 +2033,7 @@
           <w:bCs/>
           <w:lang w:val="en-GB"/>
         </w:rPr>
-        <w:t>For(i=</w:t>
-      </w:r>
-      <w:proofErr w:type="gramStart"/>
-      <w:r>
-        <w:rPr>
-          <w:rFonts w:eastAsiaTheme="minorEastAsia"/>
-          <w:b/>
-          <w:bCs/>
-          <w:lang w:val="en-GB"/>
-        </w:rPr>
-        <w:t>0;i</w:t>
-      </w:r>
-      <w:proofErr w:type="gramEnd"/>
-      <w:r>
-        <w:rPr>
-          <w:rFonts w:eastAsiaTheme="minorEastAsia"/>
-          <w:b/>
-          <w:bCs/>
-          <w:lang w:val="en-GB"/>
-        </w:rPr>
-        <w:t>&lt;</w:t>
-      </w:r>
-      <w:proofErr w:type="spellStart"/>
-      <w:r>
-        <w:rPr>
-          <w:rFonts w:eastAsiaTheme="minorEastAsia"/>
-          <w:b/>
-          <w:bCs/>
-          <w:lang w:val="en-GB"/>
-        </w:rPr>
-        <w:t>n:i</w:t>
-      </w:r>
-      <w:proofErr w:type="spellEnd"/>
-      <w:r>
-        <w:rPr>
-          <w:rFonts w:eastAsiaTheme="minorEastAsia"/>
-          <w:b/>
-          <w:bCs/>
-          <w:lang w:val="en-GB"/>
-        </w:rPr>
-        <w:t>++)--------------------------- n</w:t>
+        <w:t>For(i=0;i&lt;n:i++)--------------------------- n</w:t>
       </w:r>
     </w:p>
     <w:p>
@@ -2335,27 +2073,7 @@
           <w:bCs/>
           <w:lang w:val="en-GB"/>
         </w:rPr>
-        <w:t>For(j=</w:t>
-      </w:r>
-      <w:proofErr w:type="gramStart"/>
-      <w:r>
-        <w:rPr>
-          <w:rFonts w:eastAsiaTheme="minorEastAsia"/>
-          <w:b/>
-          <w:bCs/>
-          <w:lang w:val="en-GB"/>
-        </w:rPr>
-        <w:t>1;j</w:t>
-      </w:r>
-      <w:proofErr w:type="gramEnd"/>
-      <w:r>
-        <w:rPr>
-          <w:rFonts w:eastAsiaTheme="minorEastAsia"/>
-          <w:b/>
-          <w:bCs/>
-          <w:lang w:val="en-GB"/>
-        </w:rPr>
-        <w:t>&lt;n;j=j*2)-------------------------n * log n</w:t>
+        <w:t>For(j=1;j&lt;n;j=j*2)-------------------------n * log n</w:t>
       </w:r>
     </w:p>
     <w:p>
@@ -2395,27 +2113,7 @@
           <w:bCs/>
           <w:lang w:val="en-GB"/>
         </w:rPr>
-        <w:t xml:space="preserve">    </w:t>
-      </w:r>
-      <w:proofErr w:type="gramStart"/>
-      <w:r>
-        <w:rPr>
-          <w:rFonts w:eastAsiaTheme="minorEastAsia"/>
-          <w:b/>
-          <w:bCs/>
-          <w:lang w:val="en-GB"/>
-        </w:rPr>
-        <w:t>Stmt;--------------------------------------</w:t>
-      </w:r>
-      <w:proofErr w:type="gramEnd"/>
-      <w:r>
-        <w:rPr>
-          <w:rFonts w:eastAsiaTheme="minorEastAsia"/>
-          <w:b/>
-          <w:bCs/>
-          <w:lang w:val="en-GB"/>
-        </w:rPr>
-        <w:t>n* log n</w:t>
+        <w:t xml:space="preserve">    Stmt;--------------------------------------n* log n</w:t>
       </w:r>
     </w:p>
     <w:p>
@@ -2506,27 +2204,7 @@
           <w:bCs/>
           <w:lang w:val="en-GB"/>
         </w:rPr>
-        <w:t xml:space="preserve">Time Complexity= </w:t>
-      </w:r>
-      <w:proofErr w:type="gramStart"/>
-      <w:r>
-        <w:rPr>
-          <w:rFonts w:eastAsiaTheme="minorEastAsia"/>
-          <w:b/>
-          <w:bCs/>
-          <w:lang w:val="en-GB"/>
-        </w:rPr>
-        <w:t>O(</w:t>
-      </w:r>
-      <w:proofErr w:type="gramEnd"/>
-      <w:r>
-        <w:rPr>
-          <w:rFonts w:eastAsiaTheme="minorEastAsia"/>
-          <w:b/>
-          <w:bCs/>
-          <w:lang w:val="en-GB"/>
-        </w:rPr>
-        <w:t>n log n)//</w:t>
+        <w:t>Time Complexity= O(n log n)//</w:t>
       </w:r>
     </w:p>
     <w:p>
@@ -2599,19 +2277,8 @@
           <w:lang w:val="en-GB"/>
         </w:rPr>
         <w:lastRenderedPageBreak/>
-        <w:t xml:space="preserve">Time complexity of majority of examples until </w:t>
-      </w:r>
-      <w:proofErr w:type="gramStart"/>
-      <w:r>
-        <w:rPr>
-          <w:rFonts w:eastAsiaTheme="minorEastAsia"/>
-          <w:b/>
-          <w:bCs/>
-          <w:lang w:val="en-GB"/>
-        </w:rPr>
-        <w:t>now:-</w:t>
-      </w:r>
-      <w:proofErr w:type="gramEnd"/>
+        <w:t>Time complexity of majority of examples until now:-</w:t>
+      </w:r>
     </w:p>
     <w:p>
       <w:pPr>
@@ -2644,27 +2311,7 @@
           <w:bCs/>
           <w:lang w:val="en-GB"/>
         </w:rPr>
-        <w:t>For(i=</w:t>
-      </w:r>
-      <w:proofErr w:type="gramStart"/>
-      <w:r>
-        <w:rPr>
-          <w:rFonts w:eastAsiaTheme="minorEastAsia"/>
-          <w:b/>
-          <w:bCs/>
-          <w:lang w:val="en-GB"/>
-        </w:rPr>
-        <w:t>0;i</w:t>
-      </w:r>
-      <w:proofErr w:type="gramEnd"/>
-      <w:r>
-        <w:rPr>
-          <w:rFonts w:eastAsiaTheme="minorEastAsia"/>
-          <w:b/>
-          <w:bCs/>
-          <w:lang w:val="en-GB"/>
-        </w:rPr>
-        <w:t>&lt;n;i++)--------------------------   O(n)//</w:t>
+        <w:t>For(i=0;i&lt;n;i++)--------------------------   O(n)//</w:t>
       </w:r>
     </w:p>
     <w:p>
@@ -2688,27 +2335,7 @@
           <w:bCs/>
           <w:lang w:val="en-GB"/>
         </w:rPr>
-        <w:t>For(i=</w:t>
-      </w:r>
-      <w:proofErr w:type="gramStart"/>
-      <w:r>
-        <w:rPr>
-          <w:rFonts w:eastAsiaTheme="minorEastAsia"/>
-          <w:b/>
-          <w:bCs/>
-          <w:lang w:val="en-GB"/>
-        </w:rPr>
-        <w:t>0;i</w:t>
-      </w:r>
-      <w:proofErr w:type="gramEnd"/>
-      <w:r>
-        <w:rPr>
-          <w:rFonts w:eastAsiaTheme="minorEastAsia"/>
-          <w:b/>
-          <w:bCs/>
-          <w:lang w:val="en-GB"/>
-        </w:rPr>
-        <w:t>&lt;n;i=i+2) ----------------------- n/2= O(n)//</w:t>
+        <w:t>For(i=0;i&lt;n;i=i+2) ----------------------- n/2= O(n)//</w:t>
       </w:r>
     </w:p>
     <w:p>
@@ -2732,27 +2359,7 @@
           <w:bCs/>
           <w:lang w:val="en-GB"/>
         </w:rPr>
-        <w:t>For(i=</w:t>
-      </w:r>
-      <w:proofErr w:type="gramStart"/>
-      <w:r>
-        <w:rPr>
-          <w:rFonts w:eastAsiaTheme="minorEastAsia"/>
-          <w:b/>
-          <w:bCs/>
-          <w:lang w:val="en-GB"/>
-        </w:rPr>
-        <w:t>n;i</w:t>
-      </w:r>
-      <w:proofErr w:type="gramEnd"/>
-      <w:r>
-        <w:rPr>
-          <w:rFonts w:eastAsiaTheme="minorEastAsia"/>
-          <w:b/>
-          <w:bCs/>
-          <w:lang w:val="en-GB"/>
-        </w:rPr>
-        <w:t>&gt;1;i--) ----------------------------- O(n)//</w:t>
+        <w:t>For(i=n;i&gt;1;i--) ----------------------------- O(n)//</w:t>
       </w:r>
     </w:p>
     <w:p>
@@ -2776,27 +2383,7 @@
           <w:bCs/>
           <w:lang w:val="en-GB"/>
         </w:rPr>
-        <w:t>For(i=</w:t>
-      </w:r>
-      <w:proofErr w:type="gramStart"/>
-      <w:r>
-        <w:rPr>
-          <w:rFonts w:eastAsiaTheme="minorEastAsia"/>
-          <w:b/>
-          <w:bCs/>
-          <w:lang w:val="en-GB"/>
-        </w:rPr>
-        <w:t>1;i</w:t>
-      </w:r>
-      <w:proofErr w:type="gramEnd"/>
-      <w:r>
-        <w:rPr>
-          <w:rFonts w:eastAsiaTheme="minorEastAsia"/>
-          <w:b/>
-          <w:bCs/>
-          <w:lang w:val="en-GB"/>
-        </w:rPr>
-        <w:t>&lt;n;i=i*2) ------------------------- O(log</w:t>
+        <w:t>For(i=1;i&lt;n;i=i*2) ------------------------- O(log</w:t>
       </w:r>
       <w:r>
         <w:rPr>
@@ -2839,27 +2426,7 @@
           <w:bCs/>
           <w:lang w:val="en-GB"/>
         </w:rPr>
-        <w:t>For(i=</w:t>
-      </w:r>
-      <w:proofErr w:type="gramStart"/>
-      <w:r>
-        <w:rPr>
-          <w:rFonts w:eastAsiaTheme="minorEastAsia"/>
-          <w:b/>
-          <w:bCs/>
-          <w:lang w:val="en-GB"/>
-        </w:rPr>
-        <w:t>1;i</w:t>
-      </w:r>
-      <w:proofErr w:type="gramEnd"/>
-      <w:r>
-        <w:rPr>
-          <w:rFonts w:eastAsiaTheme="minorEastAsia"/>
-          <w:b/>
-          <w:bCs/>
-          <w:lang w:val="en-GB"/>
-        </w:rPr>
-        <w:t>&lt;n;i=i*3) -------------------------- O(log</w:t>
+        <w:t>For(i=1;i&lt;n;i=i*3) -------------------------- O(log</w:t>
       </w:r>
       <w:r>
         <w:rPr>
@@ -2902,27 +2469,7 @@
           <w:bCs/>
           <w:lang w:val="en-GB"/>
         </w:rPr>
-        <w:t>For(i=</w:t>
-      </w:r>
-      <w:proofErr w:type="gramStart"/>
-      <w:r>
-        <w:rPr>
-          <w:rFonts w:eastAsiaTheme="minorEastAsia"/>
-          <w:b/>
-          <w:bCs/>
-          <w:lang w:val="en-GB"/>
-        </w:rPr>
-        <w:t>n;i</w:t>
-      </w:r>
-      <w:proofErr w:type="gramEnd"/>
-      <w:r>
-        <w:rPr>
-          <w:rFonts w:eastAsiaTheme="minorEastAsia"/>
-          <w:b/>
-          <w:bCs/>
-          <w:lang w:val="en-GB"/>
-        </w:rPr>
-        <w:t>&gt;1;i=i/2) -------------------------- O(log</w:t>
+        <w:t>For(i=n;i&gt;1;i=i/2) -------------------------- O(log</w:t>
       </w:r>
       <w:r>
         <w:rPr>
@@ -3103,19 +2650,8 @@
           <w:bCs/>
           <w:lang w:val="en-GB"/>
         </w:rPr>
-        <w:t xml:space="preserve">     I++; </w:t>
-      </w:r>
-      <w:proofErr w:type="gramStart"/>
-      <w:r>
-        <w:rPr>
-          <w:rFonts w:eastAsiaTheme="minorEastAsia"/>
-          <w:b/>
-          <w:bCs/>
-          <w:lang w:val="en-GB"/>
-        </w:rPr>
-        <w:t>-----------------  n</w:t>
-      </w:r>
-      <w:proofErr w:type="gramEnd"/>
+        <w:t xml:space="preserve">     I++; -----------------  n</w:t>
+      </w:r>
     </w:p>
     <w:p>
       <w:pPr>
@@ -3375,7 +2911,6 @@
           <w:lang w:val="en-GB"/>
         </w:rPr>
       </w:pPr>
-      <w:proofErr w:type="gramStart"/>
       <w:r>
         <w:rPr>
           <w:rFonts w:eastAsiaTheme="minorEastAsia"/>
@@ -3386,7 +2921,6 @@
         <w:lastRenderedPageBreak/>
         <w:t>Analysis:-</w:t>
       </w:r>
-      <w:proofErr w:type="gramEnd"/>
     </w:p>
     <w:p>
       <w:pPr>
@@ -4108,27 +3642,7 @@
           <w:bCs/>
           <w:lang w:val="en-GB"/>
         </w:rPr>
-        <w:t xml:space="preserve">    K=</w:t>
-      </w:r>
-      <w:proofErr w:type="spellStart"/>
-      <w:r>
-        <w:rPr>
-          <w:rFonts w:eastAsiaTheme="minorEastAsia"/>
-          <w:b/>
-          <w:bCs/>
-          <w:lang w:val="en-GB"/>
-        </w:rPr>
-        <w:t>k+i</w:t>
-      </w:r>
-      <w:proofErr w:type="spellEnd"/>
-      <w:r>
-        <w:rPr>
-          <w:rFonts w:eastAsiaTheme="minorEastAsia"/>
-          <w:b/>
-          <w:bCs/>
-          <w:lang w:val="en-GB"/>
-        </w:rPr>
-        <w:t>;</w:t>
+        <w:t xml:space="preserve">    K=k+i;</w:t>
       </w:r>
     </w:p>
     <w:p>
@@ -4185,27 +3699,7 @@
           <w:bCs/>
           <w:lang w:val="en-GB"/>
         </w:rPr>
-        <w:t xml:space="preserve">For this case, lets </w:t>
-      </w:r>
-      <w:proofErr w:type="spellStart"/>
-      <w:r>
-        <w:rPr>
-          <w:rFonts w:eastAsiaTheme="minorEastAsia"/>
-          <w:b/>
-          <w:bCs/>
-          <w:lang w:val="en-GB"/>
-        </w:rPr>
-        <w:t>analyze</w:t>
-      </w:r>
-      <w:proofErr w:type="spellEnd"/>
-      <w:r>
-        <w:rPr>
-          <w:rFonts w:eastAsiaTheme="minorEastAsia"/>
-          <w:b/>
-          <w:bCs/>
-          <w:lang w:val="en-GB"/>
-        </w:rPr>
-        <w:t>,</w:t>
+        <w:t>For this case, lets analyze,</w:t>
       </w:r>
     </w:p>
     <w:tbl>
@@ -4673,25 +4167,14 @@
           <w:lang w:val="en-GB"/>
         </w:rPr>
       </w:pPr>
-      <w:proofErr w:type="gramStart"/>
-      <w:r>
-        <w:rPr>
-          <w:rFonts w:eastAsiaTheme="minorEastAsia"/>
-          <w:b/>
-          <w:bCs/>
-          <w:lang w:val="en-GB"/>
-        </w:rPr>
-        <w:t>Lets</w:t>
-      </w:r>
-      <w:proofErr w:type="gramEnd"/>
-      <w:r>
-        <w:rPr>
-          <w:rFonts w:eastAsiaTheme="minorEastAsia"/>
-          <w:b/>
-          <w:bCs/>
-          <w:lang w:val="en-GB"/>
-        </w:rPr>
-        <w:t xml:space="preserve"> assume it will execute until k&gt;=n,</w:t>
+      <w:r>
+        <w:rPr>
+          <w:rFonts w:eastAsiaTheme="minorEastAsia"/>
+          <w:b/>
+          <w:bCs/>
+          <w:lang w:val="en-GB"/>
+        </w:rPr>
+        <w:t>Lets assume it will execute until k&gt;=n,</w:t>
       </w:r>
     </w:p>
     <w:p>
@@ -4932,19 +4415,398 @@
           <w:bCs/>
           <w:lang w:val="en-GB"/>
         </w:rPr>
-        <w:t xml:space="preserve">5) GCD of 2 Numbers m and </w:t>
-      </w:r>
-      <w:proofErr w:type="spellStart"/>
-      <w:r>
-        <w:rPr>
-          <w:rFonts w:eastAsiaTheme="minorEastAsia"/>
-          <w:b/>
-          <w:bCs/>
-          <w:lang w:val="en-GB"/>
-        </w:rPr>
-        <w:t>n</w:t>
-      </w:r>
-      <w:proofErr w:type="spellEnd"/>
+        <w:t>5) GCD of 2 Numbers m and n analysis:-</w:t>
+      </w:r>
+    </w:p>
+    <w:p>
+      <w:pPr>
+        <w:rPr>
+          <w:rFonts w:eastAsiaTheme="minorEastAsia"/>
+          <w:b/>
+          <w:bCs/>
+          <w:lang w:val="en-GB"/>
+        </w:rPr>
+      </w:pPr>
+      <w:r>
+        <w:rPr>
+          <w:rFonts w:eastAsiaTheme="minorEastAsia"/>
+          <w:b/>
+          <w:bCs/>
+          <w:lang w:val="en-GB"/>
+        </w:rPr>
+        <w:t>While (m! =n)</w:t>
+      </w:r>
+    </w:p>
+    <w:p>
+      <w:pPr>
+        <w:rPr>
+          <w:rFonts w:eastAsiaTheme="minorEastAsia"/>
+          <w:b/>
+          <w:bCs/>
+          <w:lang w:val="en-GB"/>
+        </w:rPr>
+      </w:pPr>
+      <w:r>
+        <w:rPr>
+          <w:rFonts w:eastAsiaTheme="minorEastAsia"/>
+          <w:b/>
+          <w:bCs/>
+          <w:lang w:val="en-GB"/>
+        </w:rPr>
+        <w:t>{</w:t>
+      </w:r>
+    </w:p>
+    <w:p>
+      <w:pPr>
+        <w:rPr>
+          <w:rFonts w:eastAsiaTheme="minorEastAsia"/>
+          <w:b/>
+          <w:bCs/>
+          <w:lang w:val="en-GB"/>
+        </w:rPr>
+      </w:pPr>
+      <w:r>
+        <w:rPr>
+          <w:rFonts w:eastAsiaTheme="minorEastAsia"/>
+          <w:b/>
+          <w:bCs/>
+          <w:lang w:val="en-GB"/>
+        </w:rPr>
+        <w:t xml:space="preserve">    If(m&gt;n)</w:t>
+      </w:r>
+    </w:p>
+    <w:p>
+      <w:pPr>
+        <w:rPr>
+          <w:rFonts w:eastAsiaTheme="minorEastAsia"/>
+          <w:b/>
+          <w:bCs/>
+          <w:lang w:val="en-GB"/>
+        </w:rPr>
+      </w:pPr>
+      <w:r>
+        <w:rPr>
+          <w:rFonts w:eastAsiaTheme="minorEastAsia"/>
+          <w:b/>
+          <w:bCs/>
+          <w:lang w:val="en-GB"/>
+        </w:rPr>
+        <w:t>{</w:t>
+      </w:r>
+    </w:p>
+    <w:p>
+      <w:pPr>
+        <w:rPr>
+          <w:rFonts w:eastAsiaTheme="minorEastAsia"/>
+          <w:b/>
+          <w:bCs/>
+          <w:lang w:val="en-GB"/>
+        </w:rPr>
+      </w:pPr>
+      <w:r>
+        <w:rPr>
+          <w:rFonts w:eastAsiaTheme="minorEastAsia"/>
+          <w:b/>
+          <w:bCs/>
+          <w:lang w:val="en-GB"/>
+        </w:rPr>
+        <w:t xml:space="preserve">    m=m-n;</w:t>
+      </w:r>
+    </w:p>
+    <w:p>
+      <w:pPr>
+        <w:rPr>
+          <w:rFonts w:eastAsiaTheme="minorEastAsia"/>
+          <w:b/>
+          <w:bCs/>
+          <w:lang w:val="en-GB"/>
+        </w:rPr>
+      </w:pPr>
+      <w:r>
+        <w:rPr>
+          <w:rFonts w:eastAsiaTheme="minorEastAsia"/>
+          <w:b/>
+          <w:bCs/>
+          <w:lang w:val="en-GB"/>
+        </w:rPr>
+        <w:t>}</w:t>
+      </w:r>
+    </w:p>
+    <w:p>
+      <w:pPr>
+        <w:rPr>
+          <w:rFonts w:eastAsiaTheme="minorEastAsia"/>
+          <w:b/>
+          <w:bCs/>
+          <w:lang w:val="en-GB"/>
+        </w:rPr>
+      </w:pPr>
+      <w:r>
+        <w:rPr>
+          <w:rFonts w:eastAsiaTheme="minorEastAsia"/>
+          <w:b/>
+          <w:bCs/>
+          <w:lang w:val="en-GB"/>
+        </w:rPr>
+        <w:t>Else</w:t>
+      </w:r>
+    </w:p>
+    <w:p>
+      <w:pPr>
+        <w:rPr>
+          <w:rFonts w:eastAsiaTheme="minorEastAsia"/>
+          <w:b/>
+          <w:bCs/>
+          <w:lang w:val="en-GB"/>
+        </w:rPr>
+      </w:pPr>
+      <w:r>
+        <w:rPr>
+          <w:rFonts w:eastAsiaTheme="minorEastAsia"/>
+          <w:b/>
+          <w:bCs/>
+          <w:lang w:val="en-GB"/>
+        </w:rPr>
+        <w:t>{</w:t>
+      </w:r>
+    </w:p>
+    <w:p>
+      <w:pPr>
+        <w:rPr>
+          <w:rFonts w:eastAsiaTheme="minorEastAsia"/>
+          <w:b/>
+          <w:bCs/>
+          <w:lang w:val="en-GB"/>
+        </w:rPr>
+      </w:pPr>
+      <w:r>
+        <w:rPr>
+          <w:rFonts w:eastAsiaTheme="minorEastAsia"/>
+          <w:b/>
+          <w:bCs/>
+          <w:lang w:val="en-GB"/>
+        </w:rPr>
+        <w:t>N=n-m;</w:t>
+      </w:r>
+    </w:p>
+    <w:p>
+      <w:pPr>
+        <w:rPr>
+          <w:rFonts w:eastAsiaTheme="minorEastAsia"/>
+          <w:b/>
+          <w:bCs/>
+          <w:lang w:val="en-GB"/>
+        </w:rPr>
+      </w:pPr>
+      <w:r>
+        <w:rPr>
+          <w:rFonts w:eastAsiaTheme="minorEastAsia"/>
+          <w:b/>
+          <w:bCs/>
+          <w:lang w:val="en-GB"/>
+        </w:rPr>
+        <w:t>}</w:t>
+      </w:r>
+    </w:p>
+    <w:p>
+      <w:pPr>
+        <w:rPr>
+          <w:rFonts w:eastAsiaTheme="minorEastAsia"/>
+          <w:b/>
+          <w:bCs/>
+          <w:lang w:val="en-GB"/>
+        </w:rPr>
+      </w:pPr>
+    </w:p>
+    <w:p>
+      <w:pPr>
+        <w:rPr>
+          <w:rFonts w:eastAsiaTheme="minorEastAsia"/>
+          <w:b/>
+          <w:bCs/>
+          <w:lang w:val="en-GB"/>
+        </w:rPr>
+      </w:pPr>
+      <w:r>
+        <w:rPr>
+          <w:rFonts w:eastAsiaTheme="minorEastAsia"/>
+          <w:b/>
+          <w:bCs/>
+          <w:lang w:val="en-GB"/>
+        </w:rPr>
+        <w:t>Lets analyze the algorithm,</w:t>
+      </w:r>
+    </w:p>
+    <w:p>
+      <w:pPr>
+        <w:rPr>
+          <w:rFonts w:eastAsiaTheme="minorEastAsia"/>
+          <w:b/>
+          <w:bCs/>
+          <w:lang w:val="en-GB"/>
+        </w:rPr>
+      </w:pPr>
+      <w:r>
+        <w:rPr>
+          <w:rFonts w:eastAsiaTheme="minorEastAsia"/>
+          <w:b/>
+          <w:bCs/>
+          <w:lang w:val="en-GB"/>
+        </w:rPr>
+        <w:t>For the above example:-</w:t>
+      </w:r>
+    </w:p>
+    <w:p>
+      <w:pPr>
+        <w:rPr>
+          <w:rFonts w:eastAsiaTheme="minorEastAsia"/>
+          <w:b/>
+          <w:bCs/>
+          <w:lang w:val="en-GB"/>
+        </w:rPr>
+      </w:pPr>
+      <w:r>
+        <w:rPr>
+          <w:rFonts w:eastAsiaTheme="minorEastAsia"/>
+          <w:b/>
+          <w:bCs/>
+          <w:lang w:val="en-GB"/>
+        </w:rPr>
+        <w:t>It will execute until m=n that means m!=n,</w:t>
+      </w:r>
+    </w:p>
+    <w:p>
+      <w:pPr>
+        <w:rPr>
+          <w:rFonts w:eastAsiaTheme="minorEastAsia"/>
+          <w:b/>
+          <w:bCs/>
+          <w:lang w:val="en-GB"/>
+        </w:rPr>
+      </w:pPr>
+      <w:r>
+        <w:rPr>
+          <w:rFonts w:eastAsiaTheme="minorEastAsia"/>
+          <w:b/>
+          <w:bCs/>
+          <w:lang w:val="en-GB"/>
+        </w:rPr>
+        <w:t>Case I:-</w:t>
+      </w:r>
+    </w:p>
+    <w:p>
+      <w:pPr>
+        <w:rPr>
+          <w:rFonts w:eastAsiaTheme="minorEastAsia"/>
+          <w:b/>
+          <w:bCs/>
+          <w:lang w:val="en-GB"/>
+        </w:rPr>
+      </w:pPr>
+      <w:r>
+        <w:rPr>
+          <w:rFonts w:eastAsiaTheme="minorEastAsia"/>
+          <w:b/>
+          <w:bCs/>
+          <w:lang w:val="en-GB"/>
+        </w:rPr>
+        <w:t xml:space="preserve">When m=4 n=2 </w:t>
+      </w:r>
+    </w:p>
+    <w:p>
+      <w:pPr>
+        <w:rPr>
+          <w:rFonts w:eastAsiaTheme="minorEastAsia"/>
+          <w:b/>
+          <w:bCs/>
+          <w:lang w:val="en-GB"/>
+        </w:rPr>
+      </w:pPr>
+      <w:r>
+        <w:rPr>
+          <w:rFonts w:eastAsiaTheme="minorEastAsia"/>
+          <w:b/>
+          <w:bCs/>
+          <w:lang w:val="en-GB"/>
+        </w:rPr>
+        <w:t xml:space="preserve">    Iteration 01: m=2 and n=2 (executes only once)</w:t>
+      </w:r>
+    </w:p>
+    <w:p>
+      <w:pPr>
+        <w:rPr>
+          <w:rFonts w:eastAsiaTheme="minorEastAsia"/>
+          <w:b/>
+          <w:bCs/>
+          <w:lang w:val="en-GB"/>
+        </w:rPr>
+      </w:pPr>
+      <w:r>
+        <w:rPr>
+          <w:rFonts w:eastAsiaTheme="minorEastAsia"/>
+          <w:b/>
+          <w:bCs/>
+          <w:lang w:val="en-GB"/>
+        </w:rPr>
+        <w:t>When m=2 n=2</w:t>
+      </w:r>
+    </w:p>
+    <w:p>
+      <w:pPr>
+        <w:rPr>
+          <w:rFonts w:eastAsiaTheme="minorEastAsia"/>
+          <w:b/>
+          <w:bCs/>
+          <w:lang w:val="en-GB"/>
+        </w:rPr>
+      </w:pPr>
+      <w:r>
+        <w:rPr>
+          <w:rFonts w:eastAsiaTheme="minorEastAsia"/>
+          <w:b/>
+          <w:bCs/>
+          <w:lang w:val="en-GB"/>
+        </w:rPr>
+        <w:t>Both are equal only so it will execute 0 times//</w:t>
+      </w:r>
+    </w:p>
+    <w:p>
+      <w:pPr>
+        <w:rPr>
+          <w:rFonts w:eastAsiaTheme="minorEastAsia"/>
+          <w:b/>
+          <w:bCs/>
+          <w:lang w:val="en-GB"/>
+        </w:rPr>
+      </w:pPr>
+      <w:r>
+        <w:rPr>
+          <w:rFonts w:eastAsiaTheme="minorEastAsia"/>
+          <w:b/>
+          <w:bCs/>
+          <w:lang w:val="en-GB"/>
+        </w:rPr>
+        <w:t>When m=16 and n=2m it will execute 7 times ,i.e almost (n/2) times//</w:t>
+      </w:r>
+    </w:p>
+    <w:p>
+      <w:pPr>
+        <w:rPr>
+          <w:rFonts w:eastAsiaTheme="minorEastAsia"/>
+          <w:b/>
+          <w:bCs/>
+          <w:lang w:val="en-GB"/>
+        </w:rPr>
+      </w:pPr>
+      <w:r>
+        <w:rPr>
+          <w:rFonts w:eastAsiaTheme="minorEastAsia"/>
+          <w:b/>
+          <w:bCs/>
+          <w:lang w:val="en-GB"/>
+        </w:rPr>
+        <w:t>Time complexity= O(n/2)= O(n) (degree of the polynomial)</w:t>
+      </w:r>
       <w:r>
         <w:rPr>
           <w:rFonts w:eastAsiaTheme="minorEastAsia"/>
@@ -4954,560 +4816,42 @@
         </w:rPr>
         <w:t xml:space="preserve"> </w:t>
       </w:r>
-      <w:proofErr w:type="gramStart"/>
-      <w:r>
-        <w:rPr>
-          <w:rFonts w:eastAsiaTheme="minorEastAsia"/>
-          <w:b/>
-          <w:bCs/>
-          <w:lang w:val="en-GB"/>
-        </w:rPr>
-        <w:t>analysis:-</w:t>
-      </w:r>
-      <w:proofErr w:type="gramEnd"/>
-    </w:p>
-    <w:p>
-      <w:pPr>
-        <w:rPr>
-          <w:rFonts w:eastAsiaTheme="minorEastAsia"/>
-          <w:b/>
-          <w:bCs/>
-          <w:lang w:val="en-GB"/>
-        </w:rPr>
-      </w:pPr>
-      <w:r>
-        <w:rPr>
-          <w:rFonts w:eastAsiaTheme="minorEastAsia"/>
-          <w:b/>
-          <w:bCs/>
-          <w:lang w:val="en-GB"/>
-        </w:rPr>
-        <w:t>While (m! =n)</w:t>
-      </w:r>
-    </w:p>
-    <w:p>
-      <w:pPr>
-        <w:rPr>
-          <w:rFonts w:eastAsiaTheme="minorEastAsia"/>
-          <w:b/>
-          <w:bCs/>
-          <w:lang w:val="en-GB"/>
-        </w:rPr>
-      </w:pPr>
-      <w:r>
-        <w:rPr>
-          <w:rFonts w:eastAsiaTheme="minorEastAsia"/>
-          <w:b/>
-          <w:bCs/>
-          <w:lang w:val="en-GB"/>
-        </w:rPr>
-        <w:t>{</w:t>
-      </w:r>
-    </w:p>
-    <w:p>
-      <w:pPr>
-        <w:rPr>
-          <w:rFonts w:eastAsiaTheme="minorEastAsia"/>
-          <w:b/>
-          <w:bCs/>
-          <w:lang w:val="en-GB"/>
-        </w:rPr>
-      </w:pPr>
-      <w:r>
-        <w:rPr>
-          <w:rFonts w:eastAsiaTheme="minorEastAsia"/>
-          <w:b/>
-          <w:bCs/>
-          <w:lang w:val="en-GB"/>
-        </w:rPr>
-        <w:t xml:space="preserve">    If(m&gt;n)</w:t>
-      </w:r>
-    </w:p>
-    <w:p>
-      <w:pPr>
-        <w:rPr>
-          <w:rFonts w:eastAsiaTheme="minorEastAsia"/>
-          <w:b/>
-          <w:bCs/>
-          <w:lang w:val="en-GB"/>
-        </w:rPr>
-      </w:pPr>
-      <w:r>
-        <w:rPr>
-          <w:rFonts w:eastAsiaTheme="minorEastAsia"/>
-          <w:b/>
-          <w:bCs/>
-          <w:lang w:val="en-GB"/>
-        </w:rPr>
-        <w:t>{</w:t>
-      </w:r>
-    </w:p>
-    <w:p>
-      <w:pPr>
-        <w:rPr>
-          <w:rFonts w:eastAsiaTheme="minorEastAsia"/>
-          <w:b/>
-          <w:bCs/>
-          <w:lang w:val="en-GB"/>
-        </w:rPr>
-      </w:pPr>
-      <w:r>
-        <w:rPr>
-          <w:rFonts w:eastAsiaTheme="minorEastAsia"/>
-          <w:b/>
-          <w:bCs/>
-          <w:lang w:val="en-GB"/>
-        </w:rPr>
-        <w:t xml:space="preserve">    m=m-n;</w:t>
-      </w:r>
-    </w:p>
-    <w:p>
-      <w:pPr>
-        <w:rPr>
-          <w:rFonts w:eastAsiaTheme="minorEastAsia"/>
-          <w:b/>
-          <w:bCs/>
-          <w:lang w:val="en-GB"/>
-        </w:rPr>
-      </w:pPr>
-      <w:r>
-        <w:rPr>
-          <w:rFonts w:eastAsiaTheme="minorEastAsia"/>
-          <w:b/>
-          <w:bCs/>
-          <w:lang w:val="en-GB"/>
-        </w:rPr>
-        <w:t>}</w:t>
-      </w:r>
-    </w:p>
-    <w:p>
-      <w:pPr>
-        <w:rPr>
-          <w:rFonts w:eastAsiaTheme="minorEastAsia"/>
-          <w:b/>
-          <w:bCs/>
-          <w:lang w:val="en-GB"/>
-        </w:rPr>
-      </w:pPr>
-      <w:r>
-        <w:rPr>
-          <w:rFonts w:eastAsiaTheme="minorEastAsia"/>
-          <w:b/>
-          <w:bCs/>
-          <w:lang w:val="en-GB"/>
-        </w:rPr>
-        <w:t>Else</w:t>
-      </w:r>
-    </w:p>
-    <w:p>
-      <w:pPr>
-        <w:rPr>
-          <w:rFonts w:eastAsiaTheme="minorEastAsia"/>
-          <w:b/>
-          <w:bCs/>
-          <w:lang w:val="en-GB"/>
-        </w:rPr>
-      </w:pPr>
-      <w:r>
-        <w:rPr>
-          <w:rFonts w:eastAsiaTheme="minorEastAsia"/>
-          <w:b/>
-          <w:bCs/>
-          <w:lang w:val="en-GB"/>
-        </w:rPr>
-        <w:t>{</w:t>
-      </w:r>
-    </w:p>
-    <w:p>
-      <w:pPr>
-        <w:rPr>
-          <w:rFonts w:eastAsiaTheme="minorEastAsia"/>
-          <w:b/>
-          <w:bCs/>
-          <w:lang w:val="en-GB"/>
-        </w:rPr>
-      </w:pPr>
-      <w:r>
-        <w:rPr>
-          <w:rFonts w:eastAsiaTheme="minorEastAsia"/>
-          <w:b/>
-          <w:bCs/>
-          <w:lang w:val="en-GB"/>
-        </w:rPr>
-        <w:t>N=n-m;</w:t>
-      </w:r>
-    </w:p>
-    <w:p>
-      <w:pPr>
-        <w:rPr>
-          <w:rFonts w:eastAsiaTheme="minorEastAsia"/>
-          <w:b/>
-          <w:bCs/>
-          <w:lang w:val="en-GB"/>
-        </w:rPr>
-      </w:pPr>
-      <w:r>
-        <w:rPr>
-          <w:rFonts w:eastAsiaTheme="minorEastAsia"/>
-          <w:b/>
-          <w:bCs/>
-          <w:lang w:val="en-GB"/>
-        </w:rPr>
-        <w:t>}</w:t>
-      </w:r>
-    </w:p>
-    <w:p>
-      <w:pPr>
-        <w:rPr>
-          <w:rFonts w:eastAsiaTheme="minorEastAsia"/>
-          <w:b/>
-          <w:bCs/>
-          <w:lang w:val="en-GB"/>
-        </w:rPr>
-      </w:pPr>
-    </w:p>
-    <w:p>
-      <w:pPr>
-        <w:rPr>
-          <w:rFonts w:eastAsiaTheme="minorEastAsia"/>
-          <w:b/>
-          <w:bCs/>
-          <w:lang w:val="en-GB"/>
-        </w:rPr>
-      </w:pPr>
-      <w:proofErr w:type="spellStart"/>
-      <w:proofErr w:type="gramStart"/>
-      <w:r>
-        <w:rPr>
-          <w:rFonts w:eastAsiaTheme="minorEastAsia"/>
-          <w:b/>
-          <w:bCs/>
-          <w:lang w:val="en-GB"/>
-        </w:rPr>
-        <w:t>Lets</w:t>
-      </w:r>
-      <w:proofErr w:type="spellEnd"/>
-      <w:proofErr w:type="gramEnd"/>
-      <w:r>
-        <w:rPr>
-          <w:rFonts w:eastAsiaTheme="minorEastAsia"/>
-          <w:b/>
-          <w:bCs/>
-          <w:lang w:val="en-GB"/>
-        </w:rPr>
-        <w:t xml:space="preserve"> </w:t>
-      </w:r>
-      <w:proofErr w:type="spellStart"/>
-      <w:r>
-        <w:rPr>
-          <w:rFonts w:eastAsiaTheme="minorEastAsia"/>
-          <w:b/>
-          <w:bCs/>
-          <w:lang w:val="en-GB"/>
-        </w:rPr>
-        <w:t>analyze</w:t>
-      </w:r>
-      <w:proofErr w:type="spellEnd"/>
-      <w:r>
-        <w:rPr>
-          <w:rFonts w:eastAsiaTheme="minorEastAsia"/>
-          <w:b/>
-          <w:bCs/>
-          <w:lang w:val="en-GB"/>
-        </w:rPr>
-        <w:t xml:space="preserve"> the algorithm,</w:t>
-      </w:r>
-    </w:p>
-    <w:p>
-      <w:pPr>
-        <w:rPr>
-          <w:rFonts w:eastAsiaTheme="minorEastAsia"/>
-          <w:b/>
-          <w:bCs/>
-          <w:lang w:val="en-GB"/>
-        </w:rPr>
-      </w:pPr>
-      <w:r>
-        <w:rPr>
-          <w:rFonts w:eastAsiaTheme="minorEastAsia"/>
-          <w:b/>
-          <w:bCs/>
-          <w:lang w:val="en-GB"/>
-        </w:rPr>
-        <w:t xml:space="preserve">For the above </w:t>
-      </w:r>
-      <w:proofErr w:type="gramStart"/>
-      <w:r>
-        <w:rPr>
-          <w:rFonts w:eastAsiaTheme="minorEastAsia"/>
-          <w:b/>
-          <w:bCs/>
-          <w:lang w:val="en-GB"/>
-        </w:rPr>
-        <w:t>example:-</w:t>
-      </w:r>
-      <w:proofErr w:type="gramEnd"/>
-    </w:p>
-    <w:p>
-      <w:pPr>
-        <w:rPr>
-          <w:rFonts w:eastAsiaTheme="minorEastAsia"/>
-          <w:b/>
-          <w:bCs/>
-          <w:lang w:val="en-GB"/>
-        </w:rPr>
-      </w:pPr>
-      <w:r>
-        <w:rPr>
-          <w:rFonts w:eastAsiaTheme="minorEastAsia"/>
-          <w:b/>
-          <w:bCs/>
-          <w:lang w:val="en-GB"/>
-        </w:rPr>
-        <w:t xml:space="preserve">It will execute until m=n that means </w:t>
-      </w:r>
-      <w:proofErr w:type="gramStart"/>
-      <w:r>
-        <w:rPr>
-          <w:rFonts w:eastAsiaTheme="minorEastAsia"/>
-          <w:b/>
-          <w:bCs/>
-          <w:lang w:val="en-GB"/>
-        </w:rPr>
-        <w:t>m!=</w:t>
-      </w:r>
-      <w:proofErr w:type="gramEnd"/>
-      <w:r>
-        <w:rPr>
-          <w:rFonts w:eastAsiaTheme="minorEastAsia"/>
-          <w:b/>
-          <w:bCs/>
-          <w:lang w:val="en-GB"/>
-        </w:rPr>
-        <w:t>n,</w:t>
-      </w:r>
-    </w:p>
-    <w:p>
-      <w:pPr>
-        <w:rPr>
-          <w:rFonts w:eastAsiaTheme="minorEastAsia"/>
-          <w:b/>
-          <w:bCs/>
-          <w:lang w:val="en-GB"/>
-        </w:rPr>
-      </w:pPr>
-      <w:r>
-        <w:rPr>
-          <w:rFonts w:eastAsiaTheme="minorEastAsia"/>
-          <w:b/>
-          <w:bCs/>
-          <w:lang w:val="en-GB"/>
-        </w:rPr>
-        <w:t xml:space="preserve">Case </w:t>
-      </w:r>
-      <w:proofErr w:type="gramStart"/>
-      <w:r>
-        <w:rPr>
-          <w:rFonts w:eastAsiaTheme="minorEastAsia"/>
-          <w:b/>
-          <w:bCs/>
-          <w:lang w:val="en-GB"/>
-        </w:rPr>
-        <w:t>I:-</w:t>
-      </w:r>
-      <w:proofErr w:type="gramEnd"/>
-    </w:p>
-    <w:p>
-      <w:pPr>
-        <w:rPr>
-          <w:rFonts w:eastAsiaTheme="minorEastAsia"/>
-          <w:b/>
-          <w:bCs/>
-          <w:lang w:val="en-GB"/>
-        </w:rPr>
-      </w:pPr>
-      <w:r>
-        <w:rPr>
-          <w:rFonts w:eastAsiaTheme="minorEastAsia"/>
-          <w:b/>
-          <w:bCs/>
-          <w:lang w:val="en-GB"/>
-        </w:rPr>
-        <w:t xml:space="preserve">When m=4 n=2 </w:t>
-      </w:r>
-    </w:p>
-    <w:p>
-      <w:pPr>
-        <w:rPr>
-          <w:rFonts w:eastAsiaTheme="minorEastAsia"/>
-          <w:b/>
-          <w:bCs/>
-          <w:lang w:val="en-GB"/>
-        </w:rPr>
-      </w:pPr>
-      <w:r>
-        <w:rPr>
-          <w:rFonts w:eastAsiaTheme="minorEastAsia"/>
-          <w:b/>
-          <w:bCs/>
-          <w:lang w:val="en-GB"/>
-        </w:rPr>
-        <w:t xml:space="preserve">    Iteration 01: m=2 and n=2 (executes only once)</w:t>
-      </w:r>
-    </w:p>
-    <w:p>
-      <w:pPr>
-        <w:rPr>
-          <w:rFonts w:eastAsiaTheme="minorEastAsia"/>
-          <w:b/>
-          <w:bCs/>
-          <w:lang w:val="en-GB"/>
-        </w:rPr>
-      </w:pPr>
-      <w:r>
-        <w:rPr>
-          <w:rFonts w:eastAsiaTheme="minorEastAsia"/>
-          <w:b/>
-          <w:bCs/>
-          <w:lang w:val="en-GB"/>
-        </w:rPr>
-        <w:t>When m=2 n=2</w:t>
-      </w:r>
-    </w:p>
-    <w:p>
-      <w:pPr>
-        <w:rPr>
-          <w:rFonts w:eastAsiaTheme="minorEastAsia"/>
-          <w:b/>
-          <w:bCs/>
-          <w:lang w:val="en-GB"/>
-        </w:rPr>
-      </w:pPr>
-      <w:r>
-        <w:rPr>
-          <w:rFonts w:eastAsiaTheme="minorEastAsia"/>
-          <w:b/>
-          <w:bCs/>
-          <w:lang w:val="en-GB"/>
-        </w:rPr>
-        <w:t>Both are equal only so it will execute 0 times//</w:t>
-      </w:r>
-    </w:p>
-    <w:p>
-      <w:pPr>
-        <w:rPr>
-          <w:rFonts w:eastAsiaTheme="minorEastAsia"/>
-          <w:b/>
-          <w:bCs/>
-          <w:lang w:val="en-GB"/>
-        </w:rPr>
-      </w:pPr>
-      <w:r>
-        <w:rPr>
-          <w:rFonts w:eastAsiaTheme="minorEastAsia"/>
-          <w:b/>
-          <w:bCs/>
-          <w:lang w:val="en-GB"/>
-        </w:rPr>
-        <w:t xml:space="preserve">When m=16 and n=2m it will execute 7 </w:t>
-      </w:r>
-      <w:proofErr w:type="gramStart"/>
-      <w:r>
-        <w:rPr>
-          <w:rFonts w:eastAsiaTheme="minorEastAsia"/>
-          <w:b/>
-          <w:bCs/>
-          <w:lang w:val="en-GB"/>
-        </w:rPr>
-        <w:t>times ,</w:t>
-      </w:r>
-      <w:proofErr w:type="spellStart"/>
-      <w:r>
-        <w:rPr>
-          <w:rFonts w:eastAsiaTheme="minorEastAsia"/>
-          <w:b/>
-          <w:bCs/>
-          <w:lang w:val="en-GB"/>
-        </w:rPr>
-        <w:t>i</w:t>
-      </w:r>
-      <w:proofErr w:type="gramEnd"/>
-      <w:r>
-        <w:rPr>
-          <w:rFonts w:eastAsiaTheme="minorEastAsia"/>
-          <w:b/>
-          <w:bCs/>
-          <w:lang w:val="en-GB"/>
-        </w:rPr>
-        <w:t>.e</w:t>
-      </w:r>
-      <w:proofErr w:type="spellEnd"/>
-      <w:r>
-        <w:rPr>
-          <w:rFonts w:eastAsiaTheme="minorEastAsia"/>
-          <w:b/>
-          <w:bCs/>
-          <w:lang w:val="en-GB"/>
-        </w:rPr>
-        <w:t xml:space="preserve"> almost (n/2) times//</w:t>
-      </w:r>
-    </w:p>
-    <w:p>
-      <w:pPr>
-        <w:rPr>
-          <w:rFonts w:eastAsiaTheme="minorEastAsia"/>
-          <w:b/>
-          <w:bCs/>
-          <w:lang w:val="en-GB"/>
-        </w:rPr>
-      </w:pPr>
-      <w:r>
-        <w:rPr>
-          <w:rFonts w:eastAsiaTheme="minorEastAsia"/>
-          <w:b/>
-          <w:bCs/>
-          <w:lang w:val="en-GB"/>
-        </w:rPr>
-        <w:t>Time complexity= O(n/</w:t>
-      </w:r>
-      <w:proofErr w:type="gramStart"/>
-      <w:r>
-        <w:rPr>
-          <w:rFonts w:eastAsiaTheme="minorEastAsia"/>
-          <w:b/>
-          <w:bCs/>
-          <w:lang w:val="en-GB"/>
-        </w:rPr>
-        <w:t>2)=</w:t>
-      </w:r>
-      <w:proofErr w:type="gramEnd"/>
-      <w:r>
-        <w:rPr>
-          <w:rFonts w:eastAsiaTheme="minorEastAsia"/>
-          <w:b/>
-          <w:bCs/>
-          <w:lang w:val="en-GB"/>
-        </w:rPr>
-        <w:t xml:space="preserve"> O(n) (degree of the polynomial)//</w:t>
-      </w:r>
-    </w:p>
-    <w:p>
-      <w:pPr>
-        <w:rPr>
-          <w:rFonts w:eastAsiaTheme="minorEastAsia"/>
-          <w:b/>
-          <w:bCs/>
-          <w:lang w:val="en-GB"/>
-        </w:rPr>
-      </w:pPr>
-      <w:r>
-        <w:rPr>
-          <w:rFonts w:eastAsiaTheme="minorEastAsia"/>
-          <w:b/>
-          <w:bCs/>
-          <w:lang w:val="en-GB"/>
-        </w:rPr>
-        <w:t>Minimum time complexity= O (1)//</w:t>
+      <w:r>
+        <w:rPr>
+          <w:rFonts w:eastAsiaTheme="minorEastAsia"/>
+          <w:b/>
+          <w:bCs/>
+          <w:lang w:val="en-GB"/>
+        </w:rPr>
+        <w:t>(Worst Case)//</w:t>
+      </w:r>
+    </w:p>
+    <w:p>
+      <w:pPr>
+        <w:rPr>
+          <w:rFonts w:eastAsiaTheme="minorEastAsia"/>
+          <w:b/>
+          <w:bCs/>
+          <w:lang w:val="en-GB"/>
+        </w:rPr>
+      </w:pPr>
+      <w:r>
+        <w:rPr>
+          <w:rFonts w:eastAsiaTheme="minorEastAsia"/>
+          <w:b/>
+          <w:bCs/>
+          <w:lang w:val="en-GB"/>
+        </w:rPr>
+        <w:t>Minimum time complexity= O (1)</w:t>
+      </w:r>
+      <w:r>
+        <w:rPr>
+          <w:rFonts w:eastAsiaTheme="minorEastAsia"/>
+          <w:b/>
+          <w:bCs/>
+          <w:lang w:val="en-GB"/>
+        </w:rPr>
+        <w:t xml:space="preserve"> (Best Case)//</w:t>
       </w:r>
     </w:p>
     <w:p>
@@ -5616,19 +4960,8 @@
           <w:bCs/>
           <w:lang w:val="en-GB"/>
         </w:rPr>
-        <w:t xml:space="preserve">Random example with </w:t>
-      </w:r>
-      <w:proofErr w:type="gramStart"/>
-      <w:r>
-        <w:rPr>
-          <w:rFonts w:eastAsiaTheme="minorEastAsia"/>
-          <w:b/>
-          <w:bCs/>
-          <w:lang w:val="en-GB"/>
-        </w:rPr>
-        <w:t>if:-</w:t>
-      </w:r>
-      <w:proofErr w:type="gramEnd"/>
+        <w:t>Random example with if:-</w:t>
+      </w:r>
     </w:p>
     <w:p>
       <w:pPr>
@@ -5722,78 +5055,7 @@
           <w:bCs/>
           <w:lang w:val="en-GB"/>
         </w:rPr>
-        <w:t xml:space="preserve">     </w:t>
-      </w:r>
-      <w:proofErr w:type="spellStart"/>
-      <w:r>
-        <w:rPr>
-          <w:rFonts w:eastAsiaTheme="minorEastAsia"/>
-          <w:b/>
-          <w:bCs/>
-          <w:lang w:val="en-GB"/>
-        </w:rPr>
-        <w:t>Printf</w:t>
-      </w:r>
-      <w:proofErr w:type="spellEnd"/>
-      <w:r>
-        <w:rPr>
-          <w:rFonts w:eastAsiaTheme="minorEastAsia"/>
-          <w:b/>
-          <w:bCs/>
-          <w:lang w:val="en-GB"/>
-        </w:rPr>
-        <w:t>(“%</w:t>
-      </w:r>
-      <w:proofErr w:type="spellStart"/>
-      <w:r>
-        <w:rPr>
-          <w:rFonts w:eastAsiaTheme="minorEastAsia"/>
-          <w:b/>
-          <w:bCs/>
-          <w:lang w:val="en-GB"/>
-        </w:rPr>
-        <w:t>d</w:t>
-      </w:r>
-      <w:proofErr w:type="gramStart"/>
-      <w:r>
-        <w:rPr>
-          <w:rFonts w:eastAsiaTheme="minorEastAsia"/>
-          <w:b/>
-          <w:bCs/>
-          <w:lang w:val="en-GB"/>
-        </w:rPr>
-        <w:t>”,n</w:t>
-      </w:r>
-      <w:proofErr w:type="spellEnd"/>
-      <w:proofErr w:type="gramEnd"/>
-      <w:r>
-        <w:rPr>
-          <w:rFonts w:eastAsiaTheme="minorEastAsia"/>
-          <w:b/>
-          <w:bCs/>
-          <w:lang w:val="en-GB"/>
-        </w:rPr>
-        <w:t xml:space="preserve">) ------------------- 1  --- O(1)---(if </w:t>
-      </w:r>
-      <w:proofErr w:type="spellStart"/>
-      <w:r>
-        <w:rPr>
-          <w:rFonts w:eastAsiaTheme="minorEastAsia"/>
-          <w:b/>
-          <w:bCs/>
-          <w:lang w:val="en-GB"/>
-        </w:rPr>
-        <w:t>its</w:t>
-      </w:r>
-      <w:proofErr w:type="spellEnd"/>
-      <w:r>
-        <w:rPr>
-          <w:rFonts w:eastAsiaTheme="minorEastAsia"/>
-          <w:b/>
-          <w:bCs/>
-          <w:lang w:val="en-GB"/>
-        </w:rPr>
-        <w:t xml:space="preserve"> True)  (Best Case)</w:t>
+        <w:t xml:space="preserve">     Printf(“%d”,n) ------------------- 1  --- O(1)---(if its True)  (Best Case)</w:t>
       </w:r>
     </w:p>
     <w:p>
@@ -5869,27 +5131,7 @@
           <w:bCs/>
           <w:lang w:val="en-GB"/>
         </w:rPr>
-        <w:t xml:space="preserve">   For(i=</w:t>
-      </w:r>
-      <w:proofErr w:type="gramStart"/>
-      <w:r>
-        <w:rPr>
-          <w:rFonts w:eastAsiaTheme="minorEastAsia"/>
-          <w:b/>
-          <w:bCs/>
-          <w:lang w:val="en-GB"/>
-        </w:rPr>
-        <w:t>0;i</w:t>
-      </w:r>
-      <w:proofErr w:type="gramEnd"/>
-      <w:r>
-        <w:rPr>
-          <w:rFonts w:eastAsiaTheme="minorEastAsia"/>
-          <w:b/>
-          <w:bCs/>
-          <w:lang w:val="en-GB"/>
-        </w:rPr>
-        <w:t>&lt;n;i++)</w:t>
+        <w:t xml:space="preserve">   For(i=0;i&lt;n;i++)</w:t>
       </w:r>
     </w:p>
     <w:p>
@@ -5927,58 +5169,7 @@
           <w:bCs/>
           <w:lang w:val="en-GB"/>
         </w:rPr>
-        <w:t xml:space="preserve">       </w:t>
-      </w:r>
-      <w:proofErr w:type="spellStart"/>
-      <w:r>
-        <w:rPr>
-          <w:rFonts w:eastAsiaTheme="minorEastAsia"/>
-          <w:b/>
-          <w:bCs/>
-          <w:lang w:val="en-GB"/>
-        </w:rPr>
-        <w:t>Printf</w:t>
-      </w:r>
-      <w:proofErr w:type="spellEnd"/>
-      <w:r>
-        <w:rPr>
-          <w:rFonts w:eastAsiaTheme="minorEastAsia"/>
-          <w:b/>
-          <w:bCs/>
-          <w:lang w:val="en-GB"/>
-        </w:rPr>
-        <w:t>(“%</w:t>
-      </w:r>
-      <w:proofErr w:type="spellStart"/>
-      <w:r>
-        <w:rPr>
-          <w:rFonts w:eastAsiaTheme="minorEastAsia"/>
-          <w:b/>
-          <w:bCs/>
-          <w:lang w:val="en-GB"/>
-        </w:rPr>
-        <w:t>d</w:t>
-      </w:r>
-      <w:proofErr w:type="gramStart"/>
-      <w:r>
-        <w:rPr>
-          <w:rFonts w:eastAsiaTheme="minorEastAsia"/>
-          <w:b/>
-          <w:bCs/>
-          <w:lang w:val="en-GB"/>
-        </w:rPr>
-        <w:t>”,i</w:t>
-      </w:r>
-      <w:proofErr w:type="spellEnd"/>
-      <w:proofErr w:type="gramEnd"/>
-      <w:r>
-        <w:rPr>
-          <w:rFonts w:eastAsiaTheme="minorEastAsia"/>
-          <w:b/>
-          <w:bCs/>
-          <w:lang w:val="en-GB"/>
-        </w:rPr>
-        <w:t>) -----------------------n--- O(n)--- (if its False)  (Worst Case)</w:t>
+        <w:t xml:space="preserve">       Printf(“%d”,i) -----------------------n--- O(n)--- (if its False)  (Worst Case)</w:t>
       </w:r>
     </w:p>
     <w:p>
@@ -6073,27 +5264,7 @@
           <w:bCs/>
           <w:lang w:val="en-GB"/>
         </w:rPr>
-        <w:t xml:space="preserve">Its not a rule that if the conditional statement is there then best case will always be </w:t>
-      </w:r>
-      <w:proofErr w:type="gramStart"/>
-      <w:r>
-        <w:rPr>
-          <w:rFonts w:eastAsiaTheme="minorEastAsia"/>
-          <w:b/>
-          <w:bCs/>
-          <w:lang w:val="en-GB"/>
-        </w:rPr>
-        <w:t>O(</w:t>
-      </w:r>
-      <w:proofErr w:type="gramEnd"/>
-      <w:r>
-        <w:rPr>
-          <w:rFonts w:eastAsiaTheme="minorEastAsia"/>
-          <w:b/>
-          <w:bCs/>
-          <w:lang w:val="en-GB"/>
-        </w:rPr>
-        <w:t>1) like in the example below:-</w:t>
+        <w:t>Its not a rule that if the conditional statement is there then best case will always be O(1) like in the example below:-</w:t>
       </w:r>
     </w:p>
     <w:p>
@@ -6188,36 +5359,7 @@
           <w:bCs/>
           <w:lang w:val="en-GB"/>
         </w:rPr>
-        <w:t>For(i=</w:t>
-      </w:r>
-      <w:proofErr w:type="gramStart"/>
-      <w:r>
-        <w:rPr>
-          <w:rFonts w:eastAsiaTheme="minorEastAsia"/>
-          <w:b/>
-          <w:bCs/>
-          <w:lang w:val="en-GB"/>
-        </w:rPr>
-        <w:t>0;i</w:t>
-      </w:r>
-      <w:proofErr w:type="gramEnd"/>
-      <w:r>
-        <w:rPr>
-          <w:rFonts w:eastAsiaTheme="minorEastAsia"/>
-          <w:b/>
-          <w:bCs/>
-          <w:lang w:val="en-GB"/>
-        </w:rPr>
-        <w:t>&lt;n;i++)</w:t>
-      </w:r>
-      <w:r>
-        <w:rPr>
-          <w:rFonts w:eastAsiaTheme="minorEastAsia"/>
-          <w:b/>
-          <w:bCs/>
-          <w:lang w:val="en-GB"/>
-        </w:rPr>
-        <w:t xml:space="preserve">   </w:t>
+        <w:t xml:space="preserve">For(i=0;i&lt;n;i++)   </w:t>
       </w:r>
     </w:p>
     <w:p>
@@ -6255,67 +5397,7 @@
           <w:bCs/>
           <w:lang w:val="en-GB"/>
         </w:rPr>
-        <w:t xml:space="preserve">       </w:t>
-      </w:r>
-      <w:proofErr w:type="spellStart"/>
-      <w:r>
-        <w:rPr>
-          <w:rFonts w:eastAsiaTheme="minorEastAsia"/>
-          <w:b/>
-          <w:bCs/>
-          <w:lang w:val="en-GB"/>
-        </w:rPr>
-        <w:t>Printf</w:t>
-      </w:r>
-      <w:proofErr w:type="spellEnd"/>
-      <w:r>
-        <w:rPr>
-          <w:rFonts w:eastAsiaTheme="minorEastAsia"/>
-          <w:b/>
-          <w:bCs/>
-          <w:lang w:val="en-GB"/>
-        </w:rPr>
-        <w:t>(“%</w:t>
-      </w:r>
-      <w:proofErr w:type="spellStart"/>
-      <w:r>
-        <w:rPr>
-          <w:rFonts w:eastAsiaTheme="minorEastAsia"/>
-          <w:b/>
-          <w:bCs/>
-          <w:lang w:val="en-GB"/>
-        </w:rPr>
-        <w:t>d</w:t>
-      </w:r>
-      <w:proofErr w:type="gramStart"/>
-      <w:r>
-        <w:rPr>
-          <w:rFonts w:eastAsiaTheme="minorEastAsia"/>
-          <w:b/>
-          <w:bCs/>
-          <w:lang w:val="en-GB"/>
-        </w:rPr>
-        <w:t>”,i</w:t>
-      </w:r>
-      <w:proofErr w:type="spellEnd"/>
-      <w:proofErr w:type="gramEnd"/>
-      <w:r>
-        <w:rPr>
-          <w:rFonts w:eastAsiaTheme="minorEastAsia"/>
-          <w:b/>
-          <w:bCs/>
-          <w:lang w:val="en-GB"/>
-        </w:rPr>
-        <w:t>)</w:t>
-      </w:r>
-      <w:r>
-        <w:rPr>
-          <w:rFonts w:eastAsiaTheme="minorEastAsia"/>
-          <w:b/>
-          <w:bCs/>
-          <w:lang w:val="en-GB"/>
-        </w:rPr>
-        <w:t xml:space="preserve"> ---------------------- n = O(n)= (Best Case)//</w:t>
+        <w:t xml:space="preserve">       Printf(“%d”,i) ---------------------- n = O(n)= (Best Case)//</w:t>
       </w:r>
     </w:p>
     <w:p>
@@ -6445,27 +5527,7 @@
           <w:bCs/>
           <w:lang w:val="en-GB"/>
         </w:rPr>
-        <w:t xml:space="preserve"> </w:t>
-      </w:r>
-      <w:proofErr w:type="gramStart"/>
-      <w:r>
-        <w:rPr>
-          <w:rFonts w:eastAsiaTheme="minorEastAsia"/>
-          <w:b/>
-          <w:bCs/>
-          <w:lang w:val="en-GB"/>
-        </w:rPr>
-        <w:t>O(</w:t>
-      </w:r>
-      <w:proofErr w:type="gramEnd"/>
-      <w:r>
-        <w:rPr>
-          <w:rFonts w:eastAsiaTheme="minorEastAsia"/>
-          <w:b/>
-          <w:bCs/>
-          <w:lang w:val="en-GB"/>
-        </w:rPr>
-        <w:t>1)----------------------- Constant</w:t>
+        <w:t xml:space="preserve"> O(1)----------------------- Constant</w:t>
       </w:r>
     </w:p>
     <w:p>
@@ -6478,7 +5540,6 @@
           <w:lang w:val="en-GB"/>
         </w:rPr>
       </w:pPr>
-      <w:proofErr w:type="gramStart"/>
       <w:r>
         <w:rPr>
           <w:rFonts w:eastAsiaTheme="minorEastAsia"/>
@@ -6488,7 +5549,6 @@
         </w:rPr>
         <w:t>Example:-</w:t>
       </w:r>
-      <w:proofErr w:type="gramEnd"/>
     </w:p>
     <w:p>
       <w:pPr>
@@ -6507,27 +5567,7 @@
           <w:bCs/>
           <w:lang w:val="en-GB"/>
         </w:rPr>
-        <w:t>F(n)=2, f(n)=5, f(n)=5000</w:t>
-      </w:r>
-      <w:proofErr w:type="gramStart"/>
-      <w:r>
-        <w:rPr>
-          <w:rFonts w:eastAsiaTheme="minorEastAsia"/>
-          <w:b/>
-          <w:bCs/>
-          <w:lang w:val="en-GB"/>
-        </w:rPr>
-        <w:t>=  O</w:t>
-      </w:r>
-      <w:proofErr w:type="gramEnd"/>
-      <w:r>
-        <w:rPr>
-          <w:rFonts w:eastAsiaTheme="minorEastAsia"/>
-          <w:b/>
-          <w:bCs/>
-          <w:lang w:val="en-GB"/>
-        </w:rPr>
-        <w:t>(1)//</w:t>
+        <w:t>F(n)=2, f(n)=5, f(n)=5000=  O(1)//</w:t>
       </w:r>
     </w:p>
     <w:p>
@@ -6544,25 +5584,14 @@
           <w:lang w:val="en-GB"/>
         </w:rPr>
       </w:pPr>
-      <w:proofErr w:type="gramStart"/>
-      <w:r>
-        <w:rPr>
-          <w:rFonts w:eastAsiaTheme="minorEastAsia"/>
-          <w:b/>
-          <w:bCs/>
-          <w:lang w:val="en-GB"/>
-        </w:rPr>
-        <w:t>O(</w:t>
-      </w:r>
-      <w:proofErr w:type="gramEnd"/>
-      <w:r>
-        <w:rPr>
-          <w:rFonts w:eastAsiaTheme="minorEastAsia"/>
-          <w:b/>
-          <w:bCs/>
-          <w:lang w:val="en-GB"/>
-        </w:rPr>
-        <w:t>log n)------------------- Logarithmic</w:t>
+      <w:r>
+        <w:rPr>
+          <w:rFonts w:eastAsiaTheme="minorEastAsia"/>
+          <w:b/>
+          <w:bCs/>
+          <w:lang w:val="en-GB"/>
+        </w:rPr>
+        <w:t>O(log n)------------------- Logarithmic</w:t>
       </w:r>
     </w:p>
     <w:p>
@@ -6683,27 +5712,7 @@
           <w:bCs/>
           <w:lang w:val="en-GB"/>
         </w:rPr>
-        <w:t>O(n^</w:t>
-      </w:r>
-      <w:proofErr w:type="gramStart"/>
-      <w:r>
-        <w:rPr>
-          <w:rFonts w:eastAsiaTheme="minorEastAsia"/>
-          <w:b/>
-          <w:bCs/>
-          <w:lang w:val="en-GB"/>
-        </w:rPr>
-        <w:t>2)--------------------</w:t>
-      </w:r>
-      <w:proofErr w:type="gramEnd"/>
-      <w:r>
-        <w:rPr>
-          <w:rFonts w:eastAsiaTheme="minorEastAsia"/>
-          <w:b/>
-          <w:bCs/>
-          <w:lang w:val="en-GB"/>
-        </w:rPr>
-        <w:t xml:space="preserve"> Quadratic</w:t>
+        <w:t>O(n^2)-------------------- Quadratic</w:t>
       </w:r>
     </w:p>
     <w:p>
@@ -6738,27 +5747,7 @@
           <w:bCs/>
           <w:lang w:val="en-GB"/>
         </w:rPr>
-        <w:t>O(n^</w:t>
-      </w:r>
-      <w:proofErr w:type="gramStart"/>
-      <w:r>
-        <w:rPr>
-          <w:rFonts w:eastAsiaTheme="minorEastAsia"/>
-          <w:b/>
-          <w:bCs/>
-          <w:lang w:val="en-GB"/>
-        </w:rPr>
-        <w:t>3)---------------------</w:t>
-      </w:r>
-      <w:proofErr w:type="gramEnd"/>
-      <w:r>
-        <w:rPr>
-          <w:rFonts w:eastAsiaTheme="minorEastAsia"/>
-          <w:b/>
-          <w:bCs/>
-          <w:lang w:val="en-GB"/>
-        </w:rPr>
-        <w:t xml:space="preserve"> Cubic</w:t>
+        <w:t>O(n^3)--------------------- Cubic</w:t>
       </w:r>
     </w:p>
     <w:p>
@@ -6816,25 +5805,14 @@
           <w:lang w:val="en-GB"/>
         </w:rPr>
       </w:pPr>
-      <w:proofErr w:type="gramStart"/>
-      <w:r>
-        <w:rPr>
-          <w:rFonts w:eastAsiaTheme="minorEastAsia"/>
-          <w:b/>
-          <w:bCs/>
-          <w:lang w:val="en-GB"/>
-        </w:rPr>
-        <w:t>----------------------------------------------  Compare</w:t>
-      </w:r>
-      <w:proofErr w:type="gramEnd"/>
-      <w:r>
-        <w:rPr>
-          <w:rFonts w:eastAsiaTheme="minorEastAsia"/>
-          <w:b/>
-          <w:bCs/>
-          <w:lang w:val="en-GB"/>
-        </w:rPr>
-        <w:t xml:space="preserve"> Class of Time Functions -----------------------------------------</w:t>
+      <w:r>
+        <w:rPr>
+          <w:rFonts w:eastAsiaTheme="minorEastAsia"/>
+          <w:b/>
+          <w:bCs/>
+          <w:lang w:val="en-GB"/>
+        </w:rPr>
+        <w:t>----------------------------------------------  Compare Class of Time Functions -----------------------------------------</w:t>
       </w:r>
     </w:p>
     <w:p>
@@ -6918,29 +5896,46 @@
           <w:bCs/>
           <w:lang w:val="en-GB"/>
         </w:rPr>
-        <w:t>&lt;n&lt;n logn&lt;n^2&lt;n^3&lt;…………………. &lt;2^n&lt;3^n&lt;……………. &lt;n^n//</w:t>
-      </w:r>
-    </w:p>
-    <w:p>
-      <w:pPr>
-        <w:rPr>
-          <w:rFonts w:eastAsiaTheme="minorEastAsia"/>
-          <w:b/>
-          <w:bCs/>
-          <w:lang w:val="en-GB"/>
-        </w:rPr>
-      </w:pPr>
-    </w:p>
-    <w:p>
-      <w:pPr>
-        <w:rPr>
-          <w:rFonts w:eastAsiaTheme="minorEastAsia"/>
-          <w:b/>
-          <w:bCs/>
-          <w:lang w:val="en-GB"/>
-        </w:rPr>
-      </w:pPr>
-      <w:proofErr w:type="gramStart"/>
+        <w:t>&lt;n&lt;n logn&lt;n^2&lt;n^3&lt;…………………. &lt;2^n&lt;3^n&lt;……………. &lt;n^n</w:t>
+      </w:r>
+      <w:r>
+        <w:rPr>
+          <w:rFonts w:eastAsiaTheme="minorEastAsia"/>
+          <w:b/>
+          <w:bCs/>
+          <w:lang w:val="en-GB"/>
+        </w:rPr>
+        <w:t>&lt;n!</w:t>
+      </w:r>
+      <w:r>
+        <w:rPr>
+          <w:rFonts w:eastAsiaTheme="minorEastAsia"/>
+          <w:b/>
+          <w:bCs/>
+          <w:lang w:val="en-GB"/>
+        </w:rPr>
+        <w:t>//</w:t>
+      </w:r>
+    </w:p>
+    <w:p>
+      <w:pPr>
+        <w:rPr>
+          <w:rFonts w:eastAsiaTheme="minorEastAsia"/>
+          <w:b/>
+          <w:bCs/>
+          <w:lang w:val="en-GB"/>
+        </w:rPr>
+      </w:pPr>
+    </w:p>
+    <w:p>
+      <w:pPr>
+        <w:rPr>
+          <w:rFonts w:eastAsiaTheme="minorEastAsia"/>
+          <w:b/>
+          <w:bCs/>
+          <w:lang w:val="en-GB"/>
+        </w:rPr>
+      </w:pPr>
       <w:r>
         <w:rPr>
           <w:rFonts w:eastAsiaTheme="minorEastAsia"/>
@@ -6950,7 +5945,6 @@
         </w:rPr>
         <w:t>Example:-</w:t>
       </w:r>
-      <w:proofErr w:type="gramEnd"/>
     </w:p>
     <w:tbl>
       <w:tblPr>
@@ -7679,6 +6673,7 @@
           <w:rFonts w:eastAsiaTheme="minorEastAsia"/>
           <w:b/>
           <w:bCs/>
+          <w:noProof/>
           <w:lang w:val="en-GB"/>
         </w:rPr>
         <w:lastRenderedPageBreak/>
@@ -7729,25 +6724,14 @@
           <w:lang w:val="en-GB"/>
         </w:rPr>
       </w:pPr>
-      <w:proofErr w:type="gramStart"/>
-      <w:r>
-        <w:rPr>
-          <w:rFonts w:eastAsiaTheme="minorEastAsia"/>
-          <w:b/>
-          <w:bCs/>
-          <w:lang w:val="en-GB"/>
-        </w:rPr>
-        <w:t>Fig:-</w:t>
-      </w:r>
-      <w:proofErr w:type="gramEnd"/>
-      <w:r>
-        <w:rPr>
-          <w:rFonts w:eastAsiaTheme="minorEastAsia"/>
-          <w:b/>
-          <w:bCs/>
-          <w:lang w:val="en-GB"/>
-        </w:rPr>
-        <w:t xml:space="preserve"> Comparison of various time Functions/Classes</w:t>
+      <w:r>
+        <w:rPr>
+          <w:rFonts w:eastAsiaTheme="minorEastAsia"/>
+          <w:b/>
+          <w:bCs/>
+          <w:lang w:val="en-GB"/>
+        </w:rPr>
+        <w:t>Fig:- Comparison of various time Functions/Classes</w:t>
       </w:r>
     </w:p>
     <w:p>
@@ -9454,6 +8438,7 @@
   <w:style w:type="character" w:default="1" w:styleId="DefaultParagraphFont">
     <w:name w:val="Default Paragraph Font"/>
     <w:uiPriority w:val="1"/>
+    <w:semiHidden/>
     <w:unhideWhenUsed/>
   </w:style>
   <w:style w:type="table" w:default="1" w:styleId="TableNormal">

</xml_diff>